<commit_message>
added cmd line switches help to read me
</commit_message>
<xml_diff>
--- a/Read Me.docx
+++ b/Read Me.docx
@@ -12,52 +12,129 @@
       <w:r>
         <w:t>, .NET Framework, ASP Web using OWIN</w:t>
       </w:r>
+    </w:p>
+    <w:p>
+      <w:r>
+        <w:t xml:space="preserve">Online computer shop product </w:t>
+      </w:r>
+      <w:r>
+        <w:t xml:space="preserve">&amp; users </w:t>
+      </w:r>
+      <w:r>
+        <w:t>list</w:t>
+      </w:r>
+    </w:p>
+    <w:p/>
+    <w:p>
+      <w:pPr>
+        <w:pStyle w:val="Heading2"/>
+      </w:pPr>
+      <w:r>
+        <w:t>Install</w:t>
+      </w:r>
+    </w:p>
+    <w:p>
+      <w:r>
+        <w:t xml:space="preserve">Extract and Run the </w:t>
+      </w:r>
+      <w:r>
+        <w:t>AspNetSelfHostDemo.exe</w:t>
+      </w:r>
+      <w:r>
+        <w:t xml:space="preserve"> </w:t>
+      </w:r>
+      <w:r>
+        <w:t xml:space="preserve">as </w:t>
+      </w:r>
+      <w:r>
+        <w:rPr>
+          <w:b/>
+          <w:bCs/>
+        </w:rPr>
+        <w:t>Administrator</w:t>
+      </w:r>
+      <w:r>
+        <w:t>!!!</w:t>
+      </w:r>
+    </w:p>
+    <w:p>
+      <w:pPr>
+        <w:rPr>
+          <w:rStyle w:val="Hyperlink"/>
+        </w:rPr>
+      </w:pPr>
+      <w:r>
+        <w:t xml:space="preserve">By default it will run on URL: </w:t>
+      </w:r>
+      <w:hyperlink r:id="rId4" w:history="1">
+        <w:r>
+          <w:rPr>
+            <w:rStyle w:val="Hyperlink"/>
+          </w:rPr>
+          <w:t>http://localhost:2002/api/</w:t>
+        </w:r>
+      </w:hyperlink>
+    </w:p>
+    <w:p>
+      <w:r>
+        <w:t xml:space="preserve">and use </w:t>
+      </w:r>
+      <w:proofErr w:type="spellStart"/>
+      <w:r>
+        <w:t>edge:edgewords</w:t>
+      </w:r>
+      <w:proofErr w:type="spellEnd"/>
+      <w:r>
+        <w:t xml:space="preserve"> for basic auth</w:t>
+      </w:r>
+    </w:p>
+    <w:p/>
+    <w:p>
+      <w:pPr>
+        <w:pStyle w:val="Heading2"/>
+      </w:pPr>
+      <w:r>
+        <w:t>Command line switches:</w:t>
+      </w:r>
+    </w:p>
+    <w:p>
+      <w:r>
+        <w:t>Optionally you can provide the port number, username &amp; password as command line switches if you want. For example:</w:t>
+      </w:r>
+    </w:p>
+    <w:p>
+      <w:r>
+        <w:t>EdgeAPIserver</w:t>
+      </w:r>
+      <w:r>
+        <w:t>.exe 8080</w:t>
+      </w:r>
+    </w:p>
+    <w:p>
+      <w:r>
+        <w:t>EdgeAPIserver</w:t>
+      </w:r>
+      <w:r>
+        <w:t>.exe 8080</w:t>
+      </w:r>
+      <w:r>
+        <w:t xml:space="preserve"> </w:t>
+      </w:r>
+      <w:proofErr w:type="spellStart"/>
+      <w:r>
+        <w:t>myname</w:t>
+      </w:r>
+      <w:proofErr w:type="spellEnd"/>
+      <w:r>
+        <w:t xml:space="preserve"> </w:t>
+      </w:r>
+      <w:proofErr w:type="spellStart"/>
+      <w:r>
+        <w:t>mypassword</w:t>
+      </w:r>
       <w:bookmarkStart w:id="0" w:name="_GoBack"/>
       <w:bookmarkEnd w:id="0"/>
-    </w:p>
-    <w:p>
-      <w:r>
-        <w:t xml:space="preserve">Online computer shop product </w:t>
-      </w:r>
-      <w:r>
-        <w:t xml:space="preserve">&amp; users </w:t>
-      </w:r>
-      <w:r>
-        <w:t>list</w:t>
-      </w:r>
-    </w:p>
-    <w:p/>
-    <w:p>
-      <w:pPr>
-        <w:pStyle w:val="Heading2"/>
-      </w:pPr>
-      <w:r>
-        <w:t>Install</w:t>
-      </w:r>
-    </w:p>
-    <w:p>
-      <w:r>
-        <w:t xml:space="preserve">Extract and Run the </w:t>
-      </w:r>
-      <w:r>
-        <w:t>AspNetSelfHostDemo.exe</w:t>
-      </w:r>
-      <w:r>
-        <w:t xml:space="preserve"> </w:t>
-      </w:r>
-      <w:r>
-        <w:t xml:space="preserve">as </w:t>
-      </w:r>
-      <w:r>
-        <w:rPr>
-          <w:b/>
-          <w:bCs/>
-        </w:rPr>
-        <w:t>Administrator</w:t>
-      </w:r>
-      <w:r>
-        <w:t>!!!</w:t>
-      </w:r>
+      <w:proofErr w:type="spellEnd"/>
     </w:p>
     <w:p/>
     <w:p>
@@ -92,7 +169,7 @@
         </w:rPr>
         <w:t xml:space="preserve"> </w:t>
       </w:r>
-      <w:hyperlink r:id="rId4" w:history="1">
+      <w:hyperlink r:id="rId5" w:history="1">
         <w:r>
           <w:rPr>
             <w:rStyle w:val="Hyperlink"/>
@@ -191,7 +268,7 @@
         </w:rPr>
         <w:t xml:space="preserve"> </w:t>
       </w:r>
-      <w:hyperlink r:id="rId5" w:history="1">
+      <w:hyperlink r:id="rId6" w:history="1">
         <w:r>
           <w:rPr>
             <w:rStyle w:val="Hyperlink"/>
@@ -208,19 +285,7 @@
           <w:rPr>
             <w:rStyle w:val="Hyperlink"/>
           </w:rPr>
-          <w:t>:2002/api/</w:t>
-        </w:r>
-        <w:r>
-          <w:rPr>
-            <w:rStyle w:val="Hyperlink"/>
-          </w:rPr>
-          <w:t>users</w:t>
-        </w:r>
-        <w:r>
-          <w:rPr>
-            <w:rStyle w:val="Hyperlink"/>
-          </w:rPr>
-          <w:t>/</w:t>
+          <w:t>:2002/api/users/</w:t>
         </w:r>
       </w:hyperlink>
       <w:r>
@@ -233,6 +298,7 @@
       </w:r>
     </w:p>
     <w:p>
+      <w:proofErr w:type="spellStart"/>
       <w:r>
         <w:rPr>
           <w:b/>
@@ -240,20 +306,13 @@
         </w:rPr>
         <w:t>userID</w:t>
       </w:r>
-      <w:r>
-        <w:t xml:space="preserve">: int </w:t>
-      </w:r>
-      <w:r>
-        <w:t xml:space="preserve">(unique ID for each </w:t>
-      </w:r>
-      <w:r>
-        <w:t>user</w:t>
-      </w:r>
-      <w:r>
-        <w:t xml:space="preserve"> - generated by the app)</w:t>
-      </w:r>
-    </w:p>
-    <w:p>
+      <w:proofErr w:type="spellEnd"/>
+      <w:r>
+        <w:t>: int (unique ID for each user - generated by the app)</w:t>
+      </w:r>
+    </w:p>
+    <w:p>
+      <w:proofErr w:type="spellStart"/>
       <w:r>
         <w:rPr>
           <w:b/>
@@ -261,6 +320,7 @@
         </w:rPr>
         <w:t>userName</w:t>
       </w:r>
+      <w:proofErr w:type="spellEnd"/>
       <w:r>
         <w:t>: string</w:t>
       </w:r>
@@ -283,21 +343,21 @@
       <w:r>
         <w:t>For Users, any requests require basic authorization (</w:t>
       </w:r>
-      <w:proofErr w:type="gramStart"/>
+      <w:proofErr w:type="spellStart"/>
       <w:r>
         <w:t>user:password</w:t>
       </w:r>
-      <w:proofErr w:type="gramEnd"/>
+      <w:proofErr w:type="spellEnd"/>
       <w:r>
         <w:t>), credentials are:</w:t>
       </w:r>
     </w:p>
     <w:p>
-      <w:proofErr w:type="gramStart"/>
+      <w:proofErr w:type="spellStart"/>
       <w:r>
         <w:t>edge:edgewords</w:t>
       </w:r>
-      <w:proofErr w:type="gramEnd"/>
+      <w:proofErr w:type="spellEnd"/>
     </w:p>
     <w:p>
       <w:r>
@@ -315,6 +375,7 @@
         <w:pStyle w:val="Heading2"/>
       </w:pPr>
       <w:r>
+        <w:lastRenderedPageBreak/>
         <w:t>Requests and response codes</w:t>
       </w:r>
     </w:p>
@@ -346,7 +407,7 @@
       <w:r>
         <w:t xml:space="preserve">: GET - </w:t>
       </w:r>
-      <w:hyperlink r:id="rId6" w:history="1">
+      <w:hyperlink r:id="rId7" w:history="1">
         <w:r>
           <w:rPr>
             <w:rStyle w:val="Hyperlink"/>
@@ -436,7 +497,6 @@
           <w:szCs w:val="18"/>
           <w:lang w:eastAsia="en-GB"/>
         </w:rPr>
-        <w:lastRenderedPageBreak/>
         <w:t>  </w:t>
       </w:r>
       <w:r>
@@ -1321,8 +1381,13 @@
         <w:t>code</w:t>
       </w:r>
       <w:r>
-        <w:t>: 200 - Ok, 404 - NotFound</w:t>
-      </w:r>
+        <w:t xml:space="preserve">: 200 - Ok, 404 - </w:t>
+      </w:r>
+      <w:proofErr w:type="spellStart"/>
+      <w:r>
+        <w:t>NotFound</w:t>
+      </w:r>
+      <w:proofErr w:type="spellEnd"/>
     </w:p>
     <w:p>
       <w:r>
@@ -1641,6 +1706,7 @@
     </w:p>
     <w:p>
       <w:r>
+        <w:lastRenderedPageBreak/>
         <w:t xml:space="preserve">  }</w:t>
       </w:r>
     </w:p>
@@ -1654,8 +1720,13 @@
       </w:r>
       <w:r>
         <w:tab/>
-        <w:t>201 - Created, 400 - BadRequest</w:t>
-      </w:r>
+        <w:t xml:space="preserve">201 - Created, 400 - </w:t>
+      </w:r>
+      <w:proofErr w:type="spellStart"/>
+      <w:r>
+        <w:t>BadRequest</w:t>
+      </w:r>
+      <w:proofErr w:type="spellEnd"/>
     </w:p>
     <w:p>
       <w:r>
@@ -1936,7 +2007,6 @@
         <w:pStyle w:val="Heading3"/>
       </w:pPr>
       <w:r>
-        <w:lastRenderedPageBreak/>
         <w:t>Update a product</w:t>
       </w:r>
     </w:p>
@@ -1995,8 +2065,13 @@
       </w:r>
       <w:r>
         <w:tab/>
-        <w:t>200 - Ok, 400 - BadRequest</w:t>
-      </w:r>
+        <w:t xml:space="preserve">200 - Ok, 400 - </w:t>
+      </w:r>
+      <w:proofErr w:type="spellStart"/>
+      <w:r>
+        <w:t>BadRequest</w:t>
+      </w:r>
+      <w:proofErr w:type="spellEnd"/>
     </w:p>
     <w:p>
       <w:r>
@@ -2327,8 +2402,13 @@
         <w:t xml:space="preserve">, </w:t>
       </w:r>
       <w:r>
-        <w:t>400 - BadRequest</w:t>
-      </w:r>
+        <w:t xml:space="preserve">400 - </w:t>
+      </w:r>
+      <w:proofErr w:type="spellStart"/>
+      <w:r>
+        <w:t>BadRequest</w:t>
+      </w:r>
+      <w:proofErr w:type="spellEnd"/>
     </w:p>
     <w:p>
       <w:r>
@@ -2383,23 +2463,15 @@
     </w:p>
     <w:p>
       <w:r>
-        <w:t xml:space="preserve">Note - Basic auth required for all </w:t>
-      </w:r>
-      <w:proofErr w:type="gramStart"/>
-      <w:r>
-        <w:t>users</w:t>
-      </w:r>
-      <w:proofErr w:type="gramEnd"/>
-      <w:r>
-        <w:t xml:space="preserve"> requests! </w:t>
-      </w:r>
-      <w:proofErr w:type="gramStart"/>
-      <w:r>
-        <w:t>(</w:t>
-      </w:r>
-      <w:proofErr w:type="gramEnd"/>
-      <w:r>
-        <w:t>edge:edgewords)</w:t>
+        <w:t>Note - Basic auth required for all users requests! (</w:t>
+      </w:r>
+      <w:proofErr w:type="spellStart"/>
+      <w:r>
+        <w:t>edge:edgewords</w:t>
+      </w:r>
+      <w:proofErr w:type="spellEnd"/>
+      <w:r>
+        <w:t>)</w:t>
       </w:r>
     </w:p>
     <w:p>
@@ -2408,719 +2480,6 @@
       </w:pPr>
       <w:r>
         <w:t>Get all users</w:t>
-      </w:r>
-    </w:p>
-    <w:p>
-      <w:r>
-        <w:rPr>
-          <w:b/>
-          <w:bCs/>
-        </w:rPr>
-        <w:t>Request</w:t>
-      </w:r>
-      <w:r>
-        <w:t xml:space="preserve">: GET: </w:t>
-      </w:r>
-      <w:hyperlink r:id="rId7" w:history="1">
-        <w:r>
-          <w:rPr>
-            <w:rStyle w:val="Hyperlink"/>
-          </w:rPr>
-          <w:t>http://localhost:2002/api/users</w:t>
-        </w:r>
-      </w:hyperlink>
-    </w:p>
-    <w:p>
-      <w:r>
-        <w:rPr>
-          <w:b/>
-          <w:bCs/>
-        </w:rPr>
-        <w:t>Code</w:t>
-      </w:r>
-      <w:r>
-        <w:t xml:space="preserve">: </w:t>
-      </w:r>
-      <w:r>
-        <w:tab/>
-        <w:t>200 - Ok, 400 - BadRequest</w:t>
-      </w:r>
-    </w:p>
-    <w:p>
-      <w:r>
-        <w:rPr>
-          <w:b/>
-          <w:bCs/>
-        </w:rPr>
-        <w:t>body</w:t>
-      </w:r>
-      <w:r>
-        <w:t xml:space="preserve">: </w:t>
-      </w:r>
-    </w:p>
-    <w:p>
-      <w:pPr>
-        <w:shd w:val="clear" w:color="auto" w:fill="1E1E1E"/>
-        <w:spacing w:after="0" w:line="240" w:lineRule="atLeast"/>
-        <w:rPr>
-          <w:rFonts w:ascii="Consolas" w:eastAsia="Times New Roman" w:hAnsi="Consolas" w:cs="Times New Roman"/>
-          <w:color w:val="D4D4D4"/>
-          <w:sz w:val="18"/>
-          <w:szCs w:val="18"/>
-          <w:lang w:eastAsia="en-GB"/>
-        </w:rPr>
-      </w:pPr>
-      <w:r>
-        <w:rPr>
-          <w:rFonts w:ascii="Consolas" w:eastAsia="Times New Roman" w:hAnsi="Consolas" w:cs="Times New Roman"/>
-          <w:color w:val="DCDCDC"/>
-          <w:sz w:val="18"/>
-          <w:szCs w:val="18"/>
-          <w:lang w:eastAsia="en-GB"/>
-        </w:rPr>
-        <w:t>[</w:t>
-      </w:r>
-    </w:p>
-    <w:p>
-      <w:pPr>
-        <w:shd w:val="clear" w:color="auto" w:fill="1E1E1E"/>
-        <w:spacing w:after="0" w:line="240" w:lineRule="atLeast"/>
-        <w:rPr>
-          <w:rFonts w:ascii="Consolas" w:eastAsia="Times New Roman" w:hAnsi="Consolas" w:cs="Times New Roman"/>
-          <w:color w:val="D4D4D4"/>
-          <w:sz w:val="18"/>
-          <w:szCs w:val="18"/>
-          <w:lang w:eastAsia="en-GB"/>
-        </w:rPr>
-      </w:pPr>
-      <w:r>
-        <w:rPr>
-          <w:rFonts w:ascii="Consolas" w:eastAsia="Times New Roman" w:hAnsi="Consolas" w:cs="Times New Roman"/>
-          <w:color w:val="D4D4D4"/>
-          <w:sz w:val="18"/>
-          <w:szCs w:val="18"/>
-          <w:lang w:eastAsia="en-GB"/>
-        </w:rPr>
-        <w:t>  </w:t>
-      </w:r>
-      <w:r>
-        <w:rPr>
-          <w:rFonts w:ascii="Consolas" w:eastAsia="Times New Roman" w:hAnsi="Consolas" w:cs="Times New Roman"/>
-          <w:color w:val="DCDCDC"/>
-          <w:sz w:val="18"/>
-          <w:szCs w:val="18"/>
-          <w:lang w:eastAsia="en-GB"/>
-        </w:rPr>
-        <w:t>{</w:t>
-      </w:r>
-    </w:p>
-    <w:p>
-      <w:pPr>
-        <w:shd w:val="clear" w:color="auto" w:fill="1E1E1E"/>
-        <w:spacing w:after="0" w:line="240" w:lineRule="atLeast"/>
-        <w:rPr>
-          <w:rFonts w:ascii="Consolas" w:eastAsia="Times New Roman" w:hAnsi="Consolas" w:cs="Times New Roman"/>
-          <w:color w:val="D4D4D4"/>
-          <w:sz w:val="18"/>
-          <w:szCs w:val="18"/>
-          <w:lang w:eastAsia="en-GB"/>
-        </w:rPr>
-      </w:pPr>
-      <w:r>
-        <w:rPr>
-          <w:rFonts w:ascii="Consolas" w:eastAsia="Times New Roman" w:hAnsi="Consolas" w:cs="Times New Roman"/>
-          <w:color w:val="D4D4D4"/>
-          <w:sz w:val="18"/>
-          <w:szCs w:val="18"/>
-          <w:lang w:eastAsia="en-GB"/>
-        </w:rPr>
-        <w:t>    </w:t>
-      </w:r>
-      <w:r>
-        <w:rPr>
-          <w:rFonts w:ascii="Consolas" w:eastAsia="Times New Roman" w:hAnsi="Consolas" w:cs="Times New Roman"/>
-          <w:color w:val="9CDCFE"/>
-          <w:sz w:val="18"/>
-          <w:szCs w:val="18"/>
-          <w:lang w:eastAsia="en-GB"/>
-        </w:rPr>
-        <w:t>"userID"</w:t>
-      </w:r>
-      <w:r>
-        <w:rPr>
-          <w:rFonts w:ascii="Consolas" w:eastAsia="Times New Roman" w:hAnsi="Consolas" w:cs="Times New Roman"/>
-          <w:color w:val="DCDCDC"/>
-          <w:sz w:val="18"/>
-          <w:szCs w:val="18"/>
-          <w:lang w:eastAsia="en-GB"/>
-        </w:rPr>
-        <w:t>:</w:t>
-      </w:r>
-      <w:r>
-        <w:rPr>
-          <w:rFonts w:ascii="Consolas" w:eastAsia="Times New Roman" w:hAnsi="Consolas" w:cs="Times New Roman"/>
-          <w:color w:val="D4D4D4"/>
-          <w:sz w:val="18"/>
-          <w:szCs w:val="18"/>
-          <w:lang w:eastAsia="en-GB"/>
-        </w:rPr>
-        <w:t> </w:t>
-      </w:r>
-      <w:r>
-        <w:rPr>
-          <w:rFonts w:ascii="Consolas" w:eastAsia="Times New Roman" w:hAnsi="Consolas" w:cs="Times New Roman"/>
-          <w:color w:val="B5CEA8"/>
-          <w:sz w:val="18"/>
-          <w:szCs w:val="18"/>
-          <w:lang w:eastAsia="en-GB"/>
-        </w:rPr>
-        <w:t>1</w:t>
-      </w:r>
-      <w:r>
-        <w:rPr>
-          <w:rFonts w:ascii="Consolas" w:eastAsia="Times New Roman" w:hAnsi="Consolas" w:cs="Times New Roman"/>
-          <w:color w:val="DCDCDC"/>
-          <w:sz w:val="18"/>
-          <w:szCs w:val="18"/>
-          <w:lang w:eastAsia="en-GB"/>
-        </w:rPr>
-        <w:t>,</w:t>
-      </w:r>
-    </w:p>
-    <w:p>
-      <w:pPr>
-        <w:shd w:val="clear" w:color="auto" w:fill="1E1E1E"/>
-        <w:spacing w:after="0" w:line="240" w:lineRule="atLeast"/>
-        <w:rPr>
-          <w:rFonts w:ascii="Consolas" w:eastAsia="Times New Roman" w:hAnsi="Consolas" w:cs="Times New Roman"/>
-          <w:color w:val="D4D4D4"/>
-          <w:sz w:val="18"/>
-          <w:szCs w:val="18"/>
-          <w:lang w:eastAsia="en-GB"/>
-        </w:rPr>
-      </w:pPr>
-      <w:r>
-        <w:rPr>
-          <w:rFonts w:ascii="Consolas" w:eastAsia="Times New Roman" w:hAnsi="Consolas" w:cs="Times New Roman"/>
-          <w:color w:val="D4D4D4"/>
-          <w:sz w:val="18"/>
-          <w:szCs w:val="18"/>
-          <w:lang w:eastAsia="en-GB"/>
-        </w:rPr>
-        <w:t>    </w:t>
-      </w:r>
-      <w:r>
-        <w:rPr>
-          <w:rFonts w:ascii="Consolas" w:eastAsia="Times New Roman" w:hAnsi="Consolas" w:cs="Times New Roman"/>
-          <w:color w:val="9CDCFE"/>
-          <w:sz w:val="18"/>
-          <w:szCs w:val="18"/>
-          <w:lang w:eastAsia="en-GB"/>
-        </w:rPr>
-        <w:t>"userName"</w:t>
-      </w:r>
-      <w:r>
-        <w:rPr>
-          <w:rFonts w:ascii="Consolas" w:eastAsia="Times New Roman" w:hAnsi="Consolas" w:cs="Times New Roman"/>
-          <w:color w:val="DCDCDC"/>
-          <w:sz w:val="18"/>
-          <w:szCs w:val="18"/>
-          <w:lang w:eastAsia="en-GB"/>
-        </w:rPr>
-        <w:t>:</w:t>
-      </w:r>
-      <w:r>
-        <w:rPr>
-          <w:rFonts w:ascii="Consolas" w:eastAsia="Times New Roman" w:hAnsi="Consolas" w:cs="Times New Roman"/>
-          <w:color w:val="D4D4D4"/>
-          <w:sz w:val="18"/>
-          <w:szCs w:val="18"/>
-          <w:lang w:eastAsia="en-GB"/>
-        </w:rPr>
-        <w:t> </w:t>
-      </w:r>
-      <w:r>
-        <w:rPr>
-          <w:rFonts w:ascii="Consolas" w:eastAsia="Times New Roman" w:hAnsi="Consolas" w:cs="Times New Roman"/>
-          <w:color w:val="CE9178"/>
-          <w:sz w:val="18"/>
-          <w:szCs w:val="18"/>
-          <w:lang w:eastAsia="en-GB"/>
-        </w:rPr>
-        <w:t>"Bob Jones"</w:t>
-      </w:r>
-    </w:p>
-    <w:p>
-      <w:pPr>
-        <w:shd w:val="clear" w:color="auto" w:fill="1E1E1E"/>
-        <w:spacing w:after="0" w:line="240" w:lineRule="atLeast"/>
-        <w:rPr>
-          <w:rFonts w:ascii="Consolas" w:eastAsia="Times New Roman" w:hAnsi="Consolas" w:cs="Times New Roman"/>
-          <w:color w:val="D4D4D4"/>
-          <w:sz w:val="18"/>
-          <w:szCs w:val="18"/>
-          <w:lang w:eastAsia="en-GB"/>
-        </w:rPr>
-      </w:pPr>
-      <w:r>
-        <w:rPr>
-          <w:rFonts w:ascii="Consolas" w:eastAsia="Times New Roman" w:hAnsi="Consolas" w:cs="Times New Roman"/>
-          <w:color w:val="D4D4D4"/>
-          <w:sz w:val="18"/>
-          <w:szCs w:val="18"/>
-          <w:lang w:eastAsia="en-GB"/>
-        </w:rPr>
-        <w:t>  </w:t>
-      </w:r>
-      <w:r>
-        <w:rPr>
-          <w:rFonts w:ascii="Consolas" w:eastAsia="Times New Roman" w:hAnsi="Consolas" w:cs="Times New Roman"/>
-          <w:color w:val="DCDCDC"/>
-          <w:sz w:val="18"/>
-          <w:szCs w:val="18"/>
-          <w:lang w:eastAsia="en-GB"/>
-        </w:rPr>
-        <w:t>},</w:t>
-      </w:r>
-    </w:p>
-    <w:p>
-      <w:pPr>
-        <w:shd w:val="clear" w:color="auto" w:fill="1E1E1E"/>
-        <w:spacing w:after="0" w:line="240" w:lineRule="atLeast"/>
-        <w:rPr>
-          <w:rFonts w:ascii="Consolas" w:eastAsia="Times New Roman" w:hAnsi="Consolas" w:cs="Times New Roman"/>
-          <w:color w:val="D4D4D4"/>
-          <w:sz w:val="18"/>
-          <w:szCs w:val="18"/>
-          <w:lang w:eastAsia="en-GB"/>
-        </w:rPr>
-      </w:pPr>
-      <w:r>
-        <w:rPr>
-          <w:rFonts w:ascii="Consolas" w:eastAsia="Times New Roman" w:hAnsi="Consolas" w:cs="Times New Roman"/>
-          <w:color w:val="D4D4D4"/>
-          <w:sz w:val="18"/>
-          <w:szCs w:val="18"/>
-          <w:lang w:eastAsia="en-GB"/>
-        </w:rPr>
-        <w:t>  </w:t>
-      </w:r>
-      <w:r>
-        <w:rPr>
-          <w:rFonts w:ascii="Consolas" w:eastAsia="Times New Roman" w:hAnsi="Consolas" w:cs="Times New Roman"/>
-          <w:color w:val="DCDCDC"/>
-          <w:sz w:val="18"/>
-          <w:szCs w:val="18"/>
-          <w:lang w:eastAsia="en-GB"/>
-        </w:rPr>
-        <w:t>{</w:t>
-      </w:r>
-    </w:p>
-    <w:p>
-      <w:pPr>
-        <w:shd w:val="clear" w:color="auto" w:fill="1E1E1E"/>
-        <w:spacing w:after="0" w:line="240" w:lineRule="atLeast"/>
-        <w:rPr>
-          <w:rFonts w:ascii="Consolas" w:eastAsia="Times New Roman" w:hAnsi="Consolas" w:cs="Times New Roman"/>
-          <w:color w:val="D4D4D4"/>
-          <w:sz w:val="18"/>
-          <w:szCs w:val="18"/>
-          <w:lang w:eastAsia="en-GB"/>
-        </w:rPr>
-      </w:pPr>
-      <w:r>
-        <w:rPr>
-          <w:rFonts w:ascii="Consolas" w:eastAsia="Times New Roman" w:hAnsi="Consolas" w:cs="Times New Roman"/>
-          <w:color w:val="D4D4D4"/>
-          <w:sz w:val="18"/>
-          <w:szCs w:val="18"/>
-          <w:lang w:eastAsia="en-GB"/>
-        </w:rPr>
-        <w:t>    </w:t>
-      </w:r>
-      <w:r>
-        <w:rPr>
-          <w:rFonts w:ascii="Consolas" w:eastAsia="Times New Roman" w:hAnsi="Consolas" w:cs="Times New Roman"/>
-          <w:color w:val="9CDCFE"/>
-          <w:sz w:val="18"/>
-          <w:szCs w:val="18"/>
-          <w:lang w:eastAsia="en-GB"/>
-        </w:rPr>
-        <w:t>"userID"</w:t>
-      </w:r>
-      <w:r>
-        <w:rPr>
-          <w:rFonts w:ascii="Consolas" w:eastAsia="Times New Roman" w:hAnsi="Consolas" w:cs="Times New Roman"/>
-          <w:color w:val="DCDCDC"/>
-          <w:sz w:val="18"/>
-          <w:szCs w:val="18"/>
-          <w:lang w:eastAsia="en-GB"/>
-        </w:rPr>
-        <w:t>:</w:t>
-      </w:r>
-      <w:r>
-        <w:rPr>
-          <w:rFonts w:ascii="Consolas" w:eastAsia="Times New Roman" w:hAnsi="Consolas" w:cs="Times New Roman"/>
-          <w:color w:val="D4D4D4"/>
-          <w:sz w:val="18"/>
-          <w:szCs w:val="18"/>
-          <w:lang w:eastAsia="en-GB"/>
-        </w:rPr>
-        <w:t> </w:t>
-      </w:r>
-      <w:r>
-        <w:rPr>
-          <w:rFonts w:ascii="Consolas" w:eastAsia="Times New Roman" w:hAnsi="Consolas" w:cs="Times New Roman"/>
-          <w:color w:val="B5CEA8"/>
-          <w:sz w:val="18"/>
-          <w:szCs w:val="18"/>
-          <w:lang w:eastAsia="en-GB"/>
-        </w:rPr>
-        <w:t>2</w:t>
-      </w:r>
-      <w:r>
-        <w:rPr>
-          <w:rFonts w:ascii="Consolas" w:eastAsia="Times New Roman" w:hAnsi="Consolas" w:cs="Times New Roman"/>
-          <w:color w:val="DCDCDC"/>
-          <w:sz w:val="18"/>
-          <w:szCs w:val="18"/>
-          <w:lang w:eastAsia="en-GB"/>
-        </w:rPr>
-        <w:t>,</w:t>
-      </w:r>
-    </w:p>
-    <w:p>
-      <w:pPr>
-        <w:shd w:val="clear" w:color="auto" w:fill="1E1E1E"/>
-        <w:spacing w:after="0" w:line="240" w:lineRule="atLeast"/>
-        <w:rPr>
-          <w:rFonts w:ascii="Consolas" w:eastAsia="Times New Roman" w:hAnsi="Consolas" w:cs="Times New Roman"/>
-          <w:color w:val="D4D4D4"/>
-          <w:sz w:val="18"/>
-          <w:szCs w:val="18"/>
-          <w:lang w:eastAsia="en-GB"/>
-        </w:rPr>
-      </w:pPr>
-      <w:r>
-        <w:rPr>
-          <w:rFonts w:ascii="Consolas" w:eastAsia="Times New Roman" w:hAnsi="Consolas" w:cs="Times New Roman"/>
-          <w:color w:val="D4D4D4"/>
-          <w:sz w:val="18"/>
-          <w:szCs w:val="18"/>
-          <w:lang w:eastAsia="en-GB"/>
-        </w:rPr>
-        <w:t>    </w:t>
-      </w:r>
-      <w:r>
-        <w:rPr>
-          <w:rFonts w:ascii="Consolas" w:eastAsia="Times New Roman" w:hAnsi="Consolas" w:cs="Times New Roman"/>
-          <w:color w:val="9CDCFE"/>
-          <w:sz w:val="18"/>
-          <w:szCs w:val="18"/>
-          <w:lang w:eastAsia="en-GB"/>
-        </w:rPr>
-        <w:t>"userName"</w:t>
-      </w:r>
-      <w:r>
-        <w:rPr>
-          <w:rFonts w:ascii="Consolas" w:eastAsia="Times New Roman" w:hAnsi="Consolas" w:cs="Times New Roman"/>
-          <w:color w:val="DCDCDC"/>
-          <w:sz w:val="18"/>
-          <w:szCs w:val="18"/>
-          <w:lang w:eastAsia="en-GB"/>
-        </w:rPr>
-        <w:t>:</w:t>
-      </w:r>
-      <w:r>
-        <w:rPr>
-          <w:rFonts w:ascii="Consolas" w:eastAsia="Times New Roman" w:hAnsi="Consolas" w:cs="Times New Roman"/>
-          <w:color w:val="D4D4D4"/>
-          <w:sz w:val="18"/>
-          <w:szCs w:val="18"/>
-          <w:lang w:eastAsia="en-GB"/>
-        </w:rPr>
-        <w:t> </w:t>
-      </w:r>
-      <w:r>
-        <w:rPr>
-          <w:rFonts w:ascii="Consolas" w:eastAsia="Times New Roman" w:hAnsi="Consolas" w:cs="Times New Roman"/>
-          <w:color w:val="CE9178"/>
-          <w:sz w:val="18"/>
-          <w:szCs w:val="18"/>
-          <w:lang w:eastAsia="en-GB"/>
-        </w:rPr>
-        <w:t>"Jane Smith"</w:t>
-      </w:r>
-    </w:p>
-    <w:p>
-      <w:pPr>
-        <w:shd w:val="clear" w:color="auto" w:fill="1E1E1E"/>
-        <w:spacing w:after="0" w:line="240" w:lineRule="atLeast"/>
-        <w:rPr>
-          <w:rFonts w:ascii="Consolas" w:eastAsia="Times New Roman" w:hAnsi="Consolas" w:cs="Times New Roman"/>
-          <w:color w:val="D4D4D4"/>
-          <w:sz w:val="18"/>
-          <w:szCs w:val="18"/>
-          <w:lang w:eastAsia="en-GB"/>
-        </w:rPr>
-      </w:pPr>
-      <w:r>
-        <w:rPr>
-          <w:rFonts w:ascii="Consolas" w:eastAsia="Times New Roman" w:hAnsi="Consolas" w:cs="Times New Roman"/>
-          <w:color w:val="D4D4D4"/>
-          <w:sz w:val="18"/>
-          <w:szCs w:val="18"/>
-          <w:lang w:eastAsia="en-GB"/>
-        </w:rPr>
-        <w:t>  </w:t>
-      </w:r>
-      <w:r>
-        <w:rPr>
-          <w:rFonts w:ascii="Consolas" w:eastAsia="Times New Roman" w:hAnsi="Consolas" w:cs="Times New Roman"/>
-          <w:color w:val="DCDCDC"/>
-          <w:sz w:val="18"/>
-          <w:szCs w:val="18"/>
-          <w:lang w:eastAsia="en-GB"/>
-        </w:rPr>
-        <w:t>},</w:t>
-      </w:r>
-    </w:p>
-    <w:p>
-      <w:pPr>
-        <w:shd w:val="clear" w:color="auto" w:fill="1E1E1E"/>
-        <w:spacing w:after="0" w:line="240" w:lineRule="atLeast"/>
-        <w:rPr>
-          <w:rFonts w:ascii="Consolas" w:eastAsia="Times New Roman" w:hAnsi="Consolas" w:cs="Times New Roman"/>
-          <w:color w:val="D4D4D4"/>
-          <w:sz w:val="18"/>
-          <w:szCs w:val="18"/>
-          <w:lang w:eastAsia="en-GB"/>
-        </w:rPr>
-      </w:pPr>
-      <w:r>
-        <w:rPr>
-          <w:rFonts w:ascii="Consolas" w:eastAsia="Times New Roman" w:hAnsi="Consolas" w:cs="Times New Roman"/>
-          <w:color w:val="D4D4D4"/>
-          <w:sz w:val="18"/>
-          <w:szCs w:val="18"/>
-          <w:lang w:eastAsia="en-GB"/>
-        </w:rPr>
-        <w:t>  </w:t>
-      </w:r>
-      <w:r>
-        <w:rPr>
-          <w:rFonts w:ascii="Consolas" w:eastAsia="Times New Roman" w:hAnsi="Consolas" w:cs="Times New Roman"/>
-          <w:color w:val="DCDCDC"/>
-          <w:sz w:val="18"/>
-          <w:szCs w:val="18"/>
-          <w:lang w:eastAsia="en-GB"/>
-        </w:rPr>
-        <w:t>{</w:t>
-      </w:r>
-    </w:p>
-    <w:p>
-      <w:pPr>
-        <w:shd w:val="clear" w:color="auto" w:fill="1E1E1E"/>
-        <w:spacing w:after="0" w:line="240" w:lineRule="atLeast"/>
-        <w:rPr>
-          <w:rFonts w:ascii="Consolas" w:eastAsia="Times New Roman" w:hAnsi="Consolas" w:cs="Times New Roman"/>
-          <w:color w:val="D4D4D4"/>
-          <w:sz w:val="18"/>
-          <w:szCs w:val="18"/>
-          <w:lang w:eastAsia="en-GB"/>
-        </w:rPr>
-      </w:pPr>
-      <w:r>
-        <w:rPr>
-          <w:rFonts w:ascii="Consolas" w:eastAsia="Times New Roman" w:hAnsi="Consolas" w:cs="Times New Roman"/>
-          <w:color w:val="D4D4D4"/>
-          <w:sz w:val="18"/>
-          <w:szCs w:val="18"/>
-          <w:lang w:eastAsia="en-GB"/>
-        </w:rPr>
-        <w:t>    </w:t>
-      </w:r>
-      <w:r>
-        <w:rPr>
-          <w:rFonts w:ascii="Consolas" w:eastAsia="Times New Roman" w:hAnsi="Consolas" w:cs="Times New Roman"/>
-          <w:color w:val="9CDCFE"/>
-          <w:sz w:val="18"/>
-          <w:szCs w:val="18"/>
-          <w:lang w:eastAsia="en-GB"/>
-        </w:rPr>
-        <w:t>"userID"</w:t>
-      </w:r>
-      <w:r>
-        <w:rPr>
-          <w:rFonts w:ascii="Consolas" w:eastAsia="Times New Roman" w:hAnsi="Consolas" w:cs="Times New Roman"/>
-          <w:color w:val="DCDCDC"/>
-          <w:sz w:val="18"/>
-          <w:szCs w:val="18"/>
-          <w:lang w:eastAsia="en-GB"/>
-        </w:rPr>
-        <w:t>:</w:t>
-      </w:r>
-      <w:r>
-        <w:rPr>
-          <w:rFonts w:ascii="Consolas" w:eastAsia="Times New Roman" w:hAnsi="Consolas" w:cs="Times New Roman"/>
-          <w:color w:val="D4D4D4"/>
-          <w:sz w:val="18"/>
-          <w:szCs w:val="18"/>
-          <w:lang w:eastAsia="en-GB"/>
-        </w:rPr>
-        <w:t> </w:t>
-      </w:r>
-      <w:r>
-        <w:rPr>
-          <w:rFonts w:ascii="Consolas" w:eastAsia="Times New Roman" w:hAnsi="Consolas" w:cs="Times New Roman"/>
-          <w:color w:val="B5CEA8"/>
-          <w:sz w:val="18"/>
-          <w:szCs w:val="18"/>
-          <w:lang w:eastAsia="en-GB"/>
-        </w:rPr>
-        <w:t>3</w:t>
-      </w:r>
-      <w:r>
-        <w:rPr>
-          <w:rFonts w:ascii="Consolas" w:eastAsia="Times New Roman" w:hAnsi="Consolas" w:cs="Times New Roman"/>
-          <w:color w:val="DCDCDC"/>
-          <w:sz w:val="18"/>
-          <w:szCs w:val="18"/>
-          <w:lang w:eastAsia="en-GB"/>
-        </w:rPr>
-        <w:t>,</w:t>
-      </w:r>
-    </w:p>
-    <w:p>
-      <w:pPr>
-        <w:shd w:val="clear" w:color="auto" w:fill="1E1E1E"/>
-        <w:spacing w:after="0" w:line="240" w:lineRule="atLeast"/>
-        <w:rPr>
-          <w:rFonts w:ascii="Consolas" w:eastAsia="Times New Roman" w:hAnsi="Consolas" w:cs="Times New Roman"/>
-          <w:color w:val="D4D4D4"/>
-          <w:sz w:val="18"/>
-          <w:szCs w:val="18"/>
-          <w:lang w:eastAsia="en-GB"/>
-        </w:rPr>
-      </w:pPr>
-      <w:r>
-        <w:rPr>
-          <w:rFonts w:ascii="Consolas" w:eastAsia="Times New Roman" w:hAnsi="Consolas" w:cs="Times New Roman"/>
-          <w:color w:val="D4D4D4"/>
-          <w:sz w:val="18"/>
-          <w:szCs w:val="18"/>
-          <w:lang w:eastAsia="en-GB"/>
-        </w:rPr>
-        <w:lastRenderedPageBreak/>
-        <w:t>    </w:t>
-      </w:r>
-      <w:r>
-        <w:rPr>
-          <w:rFonts w:ascii="Consolas" w:eastAsia="Times New Roman" w:hAnsi="Consolas" w:cs="Times New Roman"/>
-          <w:color w:val="9CDCFE"/>
-          <w:sz w:val="18"/>
-          <w:szCs w:val="18"/>
-          <w:lang w:eastAsia="en-GB"/>
-        </w:rPr>
-        <w:t>"userName"</w:t>
-      </w:r>
-      <w:r>
-        <w:rPr>
-          <w:rFonts w:ascii="Consolas" w:eastAsia="Times New Roman" w:hAnsi="Consolas" w:cs="Times New Roman"/>
-          <w:color w:val="DCDCDC"/>
-          <w:sz w:val="18"/>
-          <w:szCs w:val="18"/>
-          <w:lang w:eastAsia="en-GB"/>
-        </w:rPr>
-        <w:t>:</w:t>
-      </w:r>
-      <w:r>
-        <w:rPr>
-          <w:rFonts w:ascii="Consolas" w:eastAsia="Times New Roman" w:hAnsi="Consolas" w:cs="Times New Roman"/>
-          <w:color w:val="D4D4D4"/>
-          <w:sz w:val="18"/>
-          <w:szCs w:val="18"/>
-          <w:lang w:eastAsia="en-GB"/>
-        </w:rPr>
-        <w:t> </w:t>
-      </w:r>
-      <w:r>
-        <w:rPr>
-          <w:rFonts w:ascii="Consolas" w:eastAsia="Times New Roman" w:hAnsi="Consolas" w:cs="Times New Roman"/>
-          <w:color w:val="CE9178"/>
-          <w:sz w:val="18"/>
-          <w:szCs w:val="18"/>
-          <w:lang w:eastAsia="en-GB"/>
-        </w:rPr>
-        <w:t>"Jen Booth"</w:t>
-      </w:r>
-    </w:p>
-    <w:p>
-      <w:pPr>
-        <w:shd w:val="clear" w:color="auto" w:fill="1E1E1E"/>
-        <w:spacing w:after="0" w:line="240" w:lineRule="atLeast"/>
-        <w:rPr>
-          <w:rFonts w:ascii="Consolas" w:eastAsia="Times New Roman" w:hAnsi="Consolas" w:cs="Times New Roman"/>
-          <w:color w:val="D4D4D4"/>
-          <w:sz w:val="18"/>
-          <w:szCs w:val="18"/>
-          <w:lang w:eastAsia="en-GB"/>
-        </w:rPr>
-      </w:pPr>
-      <w:r>
-        <w:rPr>
-          <w:rFonts w:ascii="Consolas" w:eastAsia="Times New Roman" w:hAnsi="Consolas" w:cs="Times New Roman"/>
-          <w:color w:val="D4D4D4"/>
-          <w:sz w:val="18"/>
-          <w:szCs w:val="18"/>
-          <w:lang w:eastAsia="en-GB"/>
-        </w:rPr>
-        <w:t>  </w:t>
-      </w:r>
-      <w:r>
-        <w:rPr>
-          <w:rFonts w:ascii="Consolas" w:eastAsia="Times New Roman" w:hAnsi="Consolas" w:cs="Times New Roman"/>
-          <w:color w:val="DCDCDC"/>
-          <w:sz w:val="18"/>
-          <w:szCs w:val="18"/>
-          <w:lang w:eastAsia="en-GB"/>
-        </w:rPr>
-        <w:t>}</w:t>
-      </w:r>
-    </w:p>
-    <w:p>
-      <w:pPr>
-        <w:shd w:val="clear" w:color="auto" w:fill="1E1E1E"/>
-        <w:spacing w:after="0" w:line="240" w:lineRule="atLeast"/>
-        <w:rPr>
-          <w:rFonts w:ascii="Consolas" w:eastAsia="Times New Roman" w:hAnsi="Consolas" w:cs="Times New Roman"/>
-          <w:color w:val="D4D4D4"/>
-          <w:sz w:val="18"/>
-          <w:szCs w:val="18"/>
-          <w:lang w:eastAsia="en-GB"/>
-        </w:rPr>
-      </w:pPr>
-      <w:r>
-        <w:rPr>
-          <w:rFonts w:ascii="Consolas" w:eastAsia="Times New Roman" w:hAnsi="Consolas" w:cs="Times New Roman"/>
-          <w:color w:val="DCDCDC"/>
-          <w:sz w:val="18"/>
-          <w:szCs w:val="18"/>
-          <w:lang w:eastAsia="en-GB"/>
-        </w:rPr>
-        <w:t>]</w:t>
-      </w:r>
-    </w:p>
-    <w:p/>
-    <w:p>
-      <w:pPr>
-        <w:pStyle w:val="Heading3"/>
-      </w:pPr>
-      <w:r>
-        <w:t xml:space="preserve">Get all </w:t>
-      </w:r>
-      <w:r>
-        <w:t>a specific user</w:t>
       </w:r>
     </w:p>
     <w:p>
@@ -3142,9 +2501,6 @@
           <w:t>http://localhost:2002/api/users</w:t>
         </w:r>
       </w:hyperlink>
-      <w:r>
-        <w:t>/1</w:t>
-      </w:r>
     </w:p>
     <w:p>
       <w:r>
@@ -3152,11 +2508,21 @@
           <w:b/>
           <w:bCs/>
         </w:rPr>
-        <w:t>code</w:t>
-      </w:r>
-      <w:r>
-        <w:t>: 200 - Ok, 404 - NotFound</w:t>
-      </w:r>
+        <w:lastRenderedPageBreak/>
+        <w:t>Code</w:t>
+      </w:r>
+      <w:r>
+        <w:t xml:space="preserve">: </w:t>
+      </w:r>
+      <w:r>
+        <w:tab/>
+        <w:t xml:space="preserve">200 - Ok, 400 - </w:t>
+      </w:r>
+      <w:proofErr w:type="spellStart"/>
+      <w:r>
+        <w:t>BadRequest</w:t>
+      </w:r>
+      <w:proofErr w:type="spellEnd"/>
     </w:p>
     <w:p>
       <w:r>
@@ -3190,6 +2556,39 @@
           <w:szCs w:val="18"/>
           <w:lang w:eastAsia="en-GB"/>
         </w:rPr>
+        <w:t>[</w:t>
+      </w:r>
+    </w:p>
+    <w:p>
+      <w:pPr>
+        <w:shd w:val="clear" w:color="auto" w:fill="1E1E1E"/>
+        <w:spacing w:after="0" w:line="240" w:lineRule="atLeast"/>
+        <w:rPr>
+          <w:rFonts w:ascii="Consolas" w:eastAsia="Times New Roman" w:hAnsi="Consolas" w:cs="Times New Roman"/>
+          <w:color w:val="D4D4D4"/>
+          <w:sz w:val="18"/>
+          <w:szCs w:val="18"/>
+          <w:lang w:eastAsia="en-GB"/>
+        </w:rPr>
+      </w:pPr>
+      <w:r>
+        <w:rPr>
+          <w:rFonts w:ascii="Consolas" w:eastAsia="Times New Roman" w:hAnsi="Consolas" w:cs="Times New Roman"/>
+          <w:color w:val="D4D4D4"/>
+          <w:sz w:val="18"/>
+          <w:szCs w:val="18"/>
+          <w:lang w:eastAsia="en-GB"/>
+        </w:rPr>
+        <w:t>  </w:t>
+      </w:r>
+      <w:r>
+        <w:rPr>
+          <w:rFonts w:ascii="Consolas" w:eastAsia="Times New Roman" w:hAnsi="Consolas" w:cs="Times New Roman"/>
+          <w:color w:val="DCDCDC"/>
+          <w:sz w:val="18"/>
+          <w:szCs w:val="18"/>
+          <w:lang w:eastAsia="en-GB"/>
+        </w:rPr>
         <w:t>{</w:t>
       </w:r>
     </w:p>
@@ -3213,17 +2612,285 @@
           <w:szCs w:val="18"/>
           <w:lang w:eastAsia="en-GB"/>
         </w:rPr>
+        <w:t>    </w:t>
+      </w:r>
+      <w:r>
+        <w:rPr>
+          <w:rFonts w:ascii="Consolas" w:eastAsia="Times New Roman" w:hAnsi="Consolas" w:cs="Times New Roman"/>
+          <w:color w:val="9CDCFE"/>
+          <w:sz w:val="18"/>
+          <w:szCs w:val="18"/>
+          <w:lang w:eastAsia="en-GB"/>
+        </w:rPr>
+        <w:t>"</w:t>
+      </w:r>
+      <w:proofErr w:type="spellStart"/>
+      <w:r>
+        <w:rPr>
+          <w:rFonts w:ascii="Consolas" w:eastAsia="Times New Roman" w:hAnsi="Consolas" w:cs="Times New Roman"/>
+          <w:color w:val="9CDCFE"/>
+          <w:sz w:val="18"/>
+          <w:szCs w:val="18"/>
+          <w:lang w:eastAsia="en-GB"/>
+        </w:rPr>
+        <w:t>userID</w:t>
+      </w:r>
+      <w:proofErr w:type="spellEnd"/>
+      <w:r>
+        <w:rPr>
+          <w:rFonts w:ascii="Consolas" w:eastAsia="Times New Roman" w:hAnsi="Consolas" w:cs="Times New Roman"/>
+          <w:color w:val="9CDCFE"/>
+          <w:sz w:val="18"/>
+          <w:szCs w:val="18"/>
+          <w:lang w:eastAsia="en-GB"/>
+        </w:rPr>
+        <w:t>"</w:t>
+      </w:r>
+      <w:r>
+        <w:rPr>
+          <w:rFonts w:ascii="Consolas" w:eastAsia="Times New Roman" w:hAnsi="Consolas" w:cs="Times New Roman"/>
+          <w:color w:val="DCDCDC"/>
+          <w:sz w:val="18"/>
+          <w:szCs w:val="18"/>
+          <w:lang w:eastAsia="en-GB"/>
+        </w:rPr>
+        <w:t>:</w:t>
+      </w:r>
+      <w:r>
+        <w:rPr>
+          <w:rFonts w:ascii="Consolas" w:eastAsia="Times New Roman" w:hAnsi="Consolas" w:cs="Times New Roman"/>
+          <w:color w:val="D4D4D4"/>
+          <w:sz w:val="18"/>
+          <w:szCs w:val="18"/>
+          <w:lang w:eastAsia="en-GB"/>
+        </w:rPr>
+        <w:t> </w:t>
+      </w:r>
+      <w:r>
+        <w:rPr>
+          <w:rFonts w:ascii="Consolas" w:eastAsia="Times New Roman" w:hAnsi="Consolas" w:cs="Times New Roman"/>
+          <w:color w:val="B5CEA8"/>
+          <w:sz w:val="18"/>
+          <w:szCs w:val="18"/>
+          <w:lang w:eastAsia="en-GB"/>
+        </w:rPr>
+        <w:t>1</w:t>
+      </w:r>
+      <w:r>
+        <w:rPr>
+          <w:rFonts w:ascii="Consolas" w:eastAsia="Times New Roman" w:hAnsi="Consolas" w:cs="Times New Roman"/>
+          <w:color w:val="DCDCDC"/>
+          <w:sz w:val="18"/>
+          <w:szCs w:val="18"/>
+          <w:lang w:eastAsia="en-GB"/>
+        </w:rPr>
+        <w:t>,</w:t>
+      </w:r>
+    </w:p>
+    <w:p>
+      <w:pPr>
+        <w:shd w:val="clear" w:color="auto" w:fill="1E1E1E"/>
+        <w:spacing w:after="0" w:line="240" w:lineRule="atLeast"/>
+        <w:rPr>
+          <w:rFonts w:ascii="Consolas" w:eastAsia="Times New Roman" w:hAnsi="Consolas" w:cs="Times New Roman"/>
+          <w:color w:val="D4D4D4"/>
+          <w:sz w:val="18"/>
+          <w:szCs w:val="18"/>
+          <w:lang w:eastAsia="en-GB"/>
+        </w:rPr>
+      </w:pPr>
+      <w:r>
+        <w:rPr>
+          <w:rFonts w:ascii="Consolas" w:eastAsia="Times New Roman" w:hAnsi="Consolas" w:cs="Times New Roman"/>
+          <w:color w:val="D4D4D4"/>
+          <w:sz w:val="18"/>
+          <w:szCs w:val="18"/>
+          <w:lang w:eastAsia="en-GB"/>
+        </w:rPr>
+        <w:t>    </w:t>
+      </w:r>
+      <w:r>
+        <w:rPr>
+          <w:rFonts w:ascii="Consolas" w:eastAsia="Times New Roman" w:hAnsi="Consolas" w:cs="Times New Roman"/>
+          <w:color w:val="9CDCFE"/>
+          <w:sz w:val="18"/>
+          <w:szCs w:val="18"/>
+          <w:lang w:eastAsia="en-GB"/>
+        </w:rPr>
+        <w:t>"</w:t>
+      </w:r>
+      <w:proofErr w:type="spellStart"/>
+      <w:r>
+        <w:rPr>
+          <w:rFonts w:ascii="Consolas" w:eastAsia="Times New Roman" w:hAnsi="Consolas" w:cs="Times New Roman"/>
+          <w:color w:val="9CDCFE"/>
+          <w:sz w:val="18"/>
+          <w:szCs w:val="18"/>
+          <w:lang w:eastAsia="en-GB"/>
+        </w:rPr>
+        <w:t>userName</w:t>
+      </w:r>
+      <w:proofErr w:type="spellEnd"/>
+      <w:r>
+        <w:rPr>
+          <w:rFonts w:ascii="Consolas" w:eastAsia="Times New Roman" w:hAnsi="Consolas" w:cs="Times New Roman"/>
+          <w:color w:val="9CDCFE"/>
+          <w:sz w:val="18"/>
+          <w:szCs w:val="18"/>
+          <w:lang w:eastAsia="en-GB"/>
+        </w:rPr>
+        <w:t>"</w:t>
+      </w:r>
+      <w:r>
+        <w:rPr>
+          <w:rFonts w:ascii="Consolas" w:eastAsia="Times New Roman" w:hAnsi="Consolas" w:cs="Times New Roman"/>
+          <w:color w:val="DCDCDC"/>
+          <w:sz w:val="18"/>
+          <w:szCs w:val="18"/>
+          <w:lang w:eastAsia="en-GB"/>
+        </w:rPr>
+        <w:t>:</w:t>
+      </w:r>
+      <w:r>
+        <w:rPr>
+          <w:rFonts w:ascii="Consolas" w:eastAsia="Times New Roman" w:hAnsi="Consolas" w:cs="Times New Roman"/>
+          <w:color w:val="D4D4D4"/>
+          <w:sz w:val="18"/>
+          <w:szCs w:val="18"/>
+          <w:lang w:eastAsia="en-GB"/>
+        </w:rPr>
+        <w:t> </w:t>
+      </w:r>
+      <w:r>
+        <w:rPr>
+          <w:rFonts w:ascii="Consolas" w:eastAsia="Times New Roman" w:hAnsi="Consolas" w:cs="Times New Roman"/>
+          <w:color w:val="CE9178"/>
+          <w:sz w:val="18"/>
+          <w:szCs w:val="18"/>
+          <w:lang w:eastAsia="en-GB"/>
+        </w:rPr>
+        <w:t>"Bob Jones"</w:t>
+      </w:r>
+    </w:p>
+    <w:p>
+      <w:pPr>
+        <w:shd w:val="clear" w:color="auto" w:fill="1E1E1E"/>
+        <w:spacing w:after="0" w:line="240" w:lineRule="atLeast"/>
+        <w:rPr>
+          <w:rFonts w:ascii="Consolas" w:eastAsia="Times New Roman" w:hAnsi="Consolas" w:cs="Times New Roman"/>
+          <w:color w:val="D4D4D4"/>
+          <w:sz w:val="18"/>
+          <w:szCs w:val="18"/>
+          <w:lang w:eastAsia="en-GB"/>
+        </w:rPr>
+      </w:pPr>
+      <w:r>
+        <w:rPr>
+          <w:rFonts w:ascii="Consolas" w:eastAsia="Times New Roman" w:hAnsi="Consolas" w:cs="Times New Roman"/>
+          <w:color w:val="D4D4D4"/>
+          <w:sz w:val="18"/>
+          <w:szCs w:val="18"/>
+          <w:lang w:eastAsia="en-GB"/>
+        </w:rPr>
         <w:t>  </w:t>
       </w:r>
       <w:r>
         <w:rPr>
           <w:rFonts w:ascii="Consolas" w:eastAsia="Times New Roman" w:hAnsi="Consolas" w:cs="Times New Roman"/>
+          <w:color w:val="DCDCDC"/>
+          <w:sz w:val="18"/>
+          <w:szCs w:val="18"/>
+          <w:lang w:eastAsia="en-GB"/>
+        </w:rPr>
+        <w:t>},</w:t>
+      </w:r>
+    </w:p>
+    <w:p>
+      <w:pPr>
+        <w:shd w:val="clear" w:color="auto" w:fill="1E1E1E"/>
+        <w:spacing w:after="0" w:line="240" w:lineRule="atLeast"/>
+        <w:rPr>
+          <w:rFonts w:ascii="Consolas" w:eastAsia="Times New Roman" w:hAnsi="Consolas" w:cs="Times New Roman"/>
+          <w:color w:val="D4D4D4"/>
+          <w:sz w:val="18"/>
+          <w:szCs w:val="18"/>
+          <w:lang w:eastAsia="en-GB"/>
+        </w:rPr>
+      </w:pPr>
+      <w:r>
+        <w:rPr>
+          <w:rFonts w:ascii="Consolas" w:eastAsia="Times New Roman" w:hAnsi="Consolas" w:cs="Times New Roman"/>
+          <w:color w:val="D4D4D4"/>
+          <w:sz w:val="18"/>
+          <w:szCs w:val="18"/>
+          <w:lang w:eastAsia="en-GB"/>
+        </w:rPr>
+        <w:t>  </w:t>
+      </w:r>
+      <w:r>
+        <w:rPr>
+          <w:rFonts w:ascii="Consolas" w:eastAsia="Times New Roman" w:hAnsi="Consolas" w:cs="Times New Roman"/>
+          <w:color w:val="DCDCDC"/>
+          <w:sz w:val="18"/>
+          <w:szCs w:val="18"/>
+          <w:lang w:eastAsia="en-GB"/>
+        </w:rPr>
+        <w:t>{</w:t>
+      </w:r>
+    </w:p>
+    <w:p>
+      <w:pPr>
+        <w:shd w:val="clear" w:color="auto" w:fill="1E1E1E"/>
+        <w:spacing w:after="0" w:line="240" w:lineRule="atLeast"/>
+        <w:rPr>
+          <w:rFonts w:ascii="Consolas" w:eastAsia="Times New Roman" w:hAnsi="Consolas" w:cs="Times New Roman"/>
+          <w:color w:val="D4D4D4"/>
+          <w:sz w:val="18"/>
+          <w:szCs w:val="18"/>
+          <w:lang w:eastAsia="en-GB"/>
+        </w:rPr>
+      </w:pPr>
+      <w:r>
+        <w:rPr>
+          <w:rFonts w:ascii="Consolas" w:eastAsia="Times New Roman" w:hAnsi="Consolas" w:cs="Times New Roman"/>
+          <w:color w:val="D4D4D4"/>
+          <w:sz w:val="18"/>
+          <w:szCs w:val="18"/>
+          <w:lang w:eastAsia="en-GB"/>
+        </w:rPr>
+        <w:t>    </w:t>
+      </w:r>
+      <w:r>
+        <w:rPr>
+          <w:rFonts w:ascii="Consolas" w:eastAsia="Times New Roman" w:hAnsi="Consolas" w:cs="Times New Roman"/>
           <w:color w:val="9CDCFE"/>
           <w:sz w:val="18"/>
           <w:szCs w:val="18"/>
           <w:lang w:eastAsia="en-GB"/>
         </w:rPr>
-        <w:t>"userID"</w:t>
+        <w:t>"</w:t>
+      </w:r>
+      <w:proofErr w:type="spellStart"/>
+      <w:r>
+        <w:rPr>
+          <w:rFonts w:ascii="Consolas" w:eastAsia="Times New Roman" w:hAnsi="Consolas" w:cs="Times New Roman"/>
+          <w:color w:val="9CDCFE"/>
+          <w:sz w:val="18"/>
+          <w:szCs w:val="18"/>
+          <w:lang w:eastAsia="en-GB"/>
+        </w:rPr>
+        <w:t>userID</w:t>
+      </w:r>
+      <w:proofErr w:type="spellEnd"/>
+      <w:r>
+        <w:rPr>
+          <w:rFonts w:ascii="Consolas" w:eastAsia="Times New Roman" w:hAnsi="Consolas" w:cs="Times New Roman"/>
+          <w:color w:val="9CDCFE"/>
+          <w:sz w:val="18"/>
+          <w:szCs w:val="18"/>
+          <w:lang w:eastAsia="en-GB"/>
+        </w:rPr>
+        <w:t>"</w:t>
       </w:r>
       <w:r>
         <w:rPr>
@@ -3253,7 +2920,7 @@
           <w:szCs w:val="18"/>
           <w:lang w:eastAsia="en-GB"/>
         </w:rPr>
-        <w:t>1</w:t>
+        <w:t>2</w:t>
       </w:r>
       <w:r>
         <w:rPr>
@@ -3286,17 +2953,190 @@
           <w:szCs w:val="18"/>
           <w:lang w:eastAsia="en-GB"/>
         </w:rPr>
+        <w:t>    </w:t>
+      </w:r>
+      <w:r>
+        <w:rPr>
+          <w:rFonts w:ascii="Consolas" w:eastAsia="Times New Roman" w:hAnsi="Consolas" w:cs="Times New Roman"/>
+          <w:color w:val="9CDCFE"/>
+          <w:sz w:val="18"/>
+          <w:szCs w:val="18"/>
+          <w:lang w:eastAsia="en-GB"/>
+        </w:rPr>
+        <w:t>"</w:t>
+      </w:r>
+      <w:proofErr w:type="spellStart"/>
+      <w:r>
+        <w:rPr>
+          <w:rFonts w:ascii="Consolas" w:eastAsia="Times New Roman" w:hAnsi="Consolas" w:cs="Times New Roman"/>
+          <w:color w:val="9CDCFE"/>
+          <w:sz w:val="18"/>
+          <w:szCs w:val="18"/>
+          <w:lang w:eastAsia="en-GB"/>
+        </w:rPr>
+        <w:t>userName</w:t>
+      </w:r>
+      <w:proofErr w:type="spellEnd"/>
+      <w:r>
+        <w:rPr>
+          <w:rFonts w:ascii="Consolas" w:eastAsia="Times New Roman" w:hAnsi="Consolas" w:cs="Times New Roman"/>
+          <w:color w:val="9CDCFE"/>
+          <w:sz w:val="18"/>
+          <w:szCs w:val="18"/>
+          <w:lang w:eastAsia="en-GB"/>
+        </w:rPr>
+        <w:t>"</w:t>
+      </w:r>
+      <w:r>
+        <w:rPr>
+          <w:rFonts w:ascii="Consolas" w:eastAsia="Times New Roman" w:hAnsi="Consolas" w:cs="Times New Roman"/>
+          <w:color w:val="DCDCDC"/>
+          <w:sz w:val="18"/>
+          <w:szCs w:val="18"/>
+          <w:lang w:eastAsia="en-GB"/>
+        </w:rPr>
+        <w:t>:</w:t>
+      </w:r>
+      <w:r>
+        <w:rPr>
+          <w:rFonts w:ascii="Consolas" w:eastAsia="Times New Roman" w:hAnsi="Consolas" w:cs="Times New Roman"/>
+          <w:color w:val="D4D4D4"/>
+          <w:sz w:val="18"/>
+          <w:szCs w:val="18"/>
+          <w:lang w:eastAsia="en-GB"/>
+        </w:rPr>
+        <w:t> </w:t>
+      </w:r>
+      <w:r>
+        <w:rPr>
+          <w:rFonts w:ascii="Consolas" w:eastAsia="Times New Roman" w:hAnsi="Consolas" w:cs="Times New Roman"/>
+          <w:color w:val="CE9178"/>
+          <w:sz w:val="18"/>
+          <w:szCs w:val="18"/>
+          <w:lang w:eastAsia="en-GB"/>
+        </w:rPr>
+        <w:t>"Jane Smith"</w:t>
+      </w:r>
+    </w:p>
+    <w:p>
+      <w:pPr>
+        <w:shd w:val="clear" w:color="auto" w:fill="1E1E1E"/>
+        <w:spacing w:after="0" w:line="240" w:lineRule="atLeast"/>
+        <w:rPr>
+          <w:rFonts w:ascii="Consolas" w:eastAsia="Times New Roman" w:hAnsi="Consolas" w:cs="Times New Roman"/>
+          <w:color w:val="D4D4D4"/>
+          <w:sz w:val="18"/>
+          <w:szCs w:val="18"/>
+          <w:lang w:eastAsia="en-GB"/>
+        </w:rPr>
+      </w:pPr>
+      <w:r>
+        <w:rPr>
+          <w:rFonts w:ascii="Consolas" w:eastAsia="Times New Roman" w:hAnsi="Consolas" w:cs="Times New Roman"/>
+          <w:color w:val="D4D4D4"/>
+          <w:sz w:val="18"/>
+          <w:szCs w:val="18"/>
+          <w:lang w:eastAsia="en-GB"/>
+        </w:rPr>
         <w:t>  </w:t>
       </w:r>
       <w:r>
         <w:rPr>
           <w:rFonts w:ascii="Consolas" w:eastAsia="Times New Roman" w:hAnsi="Consolas" w:cs="Times New Roman"/>
+          <w:color w:val="DCDCDC"/>
+          <w:sz w:val="18"/>
+          <w:szCs w:val="18"/>
+          <w:lang w:eastAsia="en-GB"/>
+        </w:rPr>
+        <w:t>},</w:t>
+      </w:r>
+    </w:p>
+    <w:p>
+      <w:pPr>
+        <w:shd w:val="clear" w:color="auto" w:fill="1E1E1E"/>
+        <w:spacing w:after="0" w:line="240" w:lineRule="atLeast"/>
+        <w:rPr>
+          <w:rFonts w:ascii="Consolas" w:eastAsia="Times New Roman" w:hAnsi="Consolas" w:cs="Times New Roman"/>
+          <w:color w:val="D4D4D4"/>
+          <w:sz w:val="18"/>
+          <w:szCs w:val="18"/>
+          <w:lang w:eastAsia="en-GB"/>
+        </w:rPr>
+      </w:pPr>
+      <w:r>
+        <w:rPr>
+          <w:rFonts w:ascii="Consolas" w:eastAsia="Times New Roman" w:hAnsi="Consolas" w:cs="Times New Roman"/>
+          <w:color w:val="D4D4D4"/>
+          <w:sz w:val="18"/>
+          <w:szCs w:val="18"/>
+          <w:lang w:eastAsia="en-GB"/>
+        </w:rPr>
+        <w:t>  </w:t>
+      </w:r>
+      <w:r>
+        <w:rPr>
+          <w:rFonts w:ascii="Consolas" w:eastAsia="Times New Roman" w:hAnsi="Consolas" w:cs="Times New Roman"/>
+          <w:color w:val="DCDCDC"/>
+          <w:sz w:val="18"/>
+          <w:szCs w:val="18"/>
+          <w:lang w:eastAsia="en-GB"/>
+        </w:rPr>
+        <w:t>{</w:t>
+      </w:r>
+    </w:p>
+    <w:p>
+      <w:pPr>
+        <w:shd w:val="clear" w:color="auto" w:fill="1E1E1E"/>
+        <w:spacing w:after="0" w:line="240" w:lineRule="atLeast"/>
+        <w:rPr>
+          <w:rFonts w:ascii="Consolas" w:eastAsia="Times New Roman" w:hAnsi="Consolas" w:cs="Times New Roman"/>
+          <w:color w:val="D4D4D4"/>
+          <w:sz w:val="18"/>
+          <w:szCs w:val="18"/>
+          <w:lang w:eastAsia="en-GB"/>
+        </w:rPr>
+      </w:pPr>
+      <w:r>
+        <w:rPr>
+          <w:rFonts w:ascii="Consolas" w:eastAsia="Times New Roman" w:hAnsi="Consolas" w:cs="Times New Roman"/>
+          <w:color w:val="D4D4D4"/>
+          <w:sz w:val="18"/>
+          <w:szCs w:val="18"/>
+          <w:lang w:eastAsia="en-GB"/>
+        </w:rPr>
+        <w:t>    </w:t>
+      </w:r>
+      <w:r>
+        <w:rPr>
+          <w:rFonts w:ascii="Consolas" w:eastAsia="Times New Roman" w:hAnsi="Consolas" w:cs="Times New Roman"/>
           <w:color w:val="9CDCFE"/>
           <w:sz w:val="18"/>
           <w:szCs w:val="18"/>
           <w:lang w:eastAsia="en-GB"/>
         </w:rPr>
-        <w:t>"userName"</w:t>
+        <w:t>"</w:t>
+      </w:r>
+      <w:proofErr w:type="spellStart"/>
+      <w:r>
+        <w:rPr>
+          <w:rFonts w:ascii="Consolas" w:eastAsia="Times New Roman" w:hAnsi="Consolas" w:cs="Times New Roman"/>
+          <w:color w:val="9CDCFE"/>
+          <w:sz w:val="18"/>
+          <w:szCs w:val="18"/>
+          <w:lang w:eastAsia="en-GB"/>
+        </w:rPr>
+        <w:t>userID</w:t>
+      </w:r>
+      <w:proofErr w:type="spellEnd"/>
+      <w:r>
+        <w:rPr>
+          <w:rFonts w:ascii="Consolas" w:eastAsia="Times New Roman" w:hAnsi="Consolas" w:cs="Times New Roman"/>
+          <w:color w:val="9CDCFE"/>
+          <w:sz w:val="18"/>
+          <w:szCs w:val="18"/>
+          <w:lang w:eastAsia="en-GB"/>
+        </w:rPr>
+        <w:t>"</w:t>
       </w:r>
       <w:r>
         <w:rPr>
@@ -3321,26 +3161,131 @@
       <w:r>
         <w:rPr>
           <w:rFonts w:ascii="Consolas" w:eastAsia="Times New Roman" w:hAnsi="Consolas" w:cs="Times New Roman"/>
+          <w:color w:val="B5CEA8"/>
+          <w:sz w:val="18"/>
+          <w:szCs w:val="18"/>
+          <w:lang w:eastAsia="en-GB"/>
+        </w:rPr>
+        <w:t>3</w:t>
+      </w:r>
+      <w:r>
+        <w:rPr>
+          <w:rFonts w:ascii="Consolas" w:eastAsia="Times New Roman" w:hAnsi="Consolas" w:cs="Times New Roman"/>
+          <w:color w:val="DCDCDC"/>
+          <w:sz w:val="18"/>
+          <w:szCs w:val="18"/>
+          <w:lang w:eastAsia="en-GB"/>
+        </w:rPr>
+        <w:t>,</w:t>
+      </w:r>
+    </w:p>
+    <w:p>
+      <w:pPr>
+        <w:shd w:val="clear" w:color="auto" w:fill="1E1E1E"/>
+        <w:spacing w:after="0" w:line="240" w:lineRule="atLeast"/>
+        <w:rPr>
+          <w:rFonts w:ascii="Consolas" w:eastAsia="Times New Roman" w:hAnsi="Consolas" w:cs="Times New Roman"/>
+          <w:color w:val="D4D4D4"/>
+          <w:sz w:val="18"/>
+          <w:szCs w:val="18"/>
+          <w:lang w:eastAsia="en-GB"/>
+        </w:rPr>
+      </w:pPr>
+      <w:r>
+        <w:rPr>
+          <w:rFonts w:ascii="Consolas" w:eastAsia="Times New Roman" w:hAnsi="Consolas" w:cs="Times New Roman"/>
+          <w:color w:val="D4D4D4"/>
+          <w:sz w:val="18"/>
+          <w:szCs w:val="18"/>
+          <w:lang w:eastAsia="en-GB"/>
+        </w:rPr>
+        <w:t>    </w:t>
+      </w:r>
+      <w:r>
+        <w:rPr>
+          <w:rFonts w:ascii="Consolas" w:eastAsia="Times New Roman" w:hAnsi="Consolas" w:cs="Times New Roman"/>
+          <w:color w:val="9CDCFE"/>
+          <w:sz w:val="18"/>
+          <w:szCs w:val="18"/>
+          <w:lang w:eastAsia="en-GB"/>
+        </w:rPr>
+        <w:t>"</w:t>
+      </w:r>
+      <w:proofErr w:type="spellStart"/>
+      <w:r>
+        <w:rPr>
+          <w:rFonts w:ascii="Consolas" w:eastAsia="Times New Roman" w:hAnsi="Consolas" w:cs="Times New Roman"/>
+          <w:color w:val="9CDCFE"/>
+          <w:sz w:val="18"/>
+          <w:szCs w:val="18"/>
+          <w:lang w:eastAsia="en-GB"/>
+        </w:rPr>
+        <w:t>userName</w:t>
+      </w:r>
+      <w:proofErr w:type="spellEnd"/>
+      <w:r>
+        <w:rPr>
+          <w:rFonts w:ascii="Consolas" w:eastAsia="Times New Roman" w:hAnsi="Consolas" w:cs="Times New Roman"/>
+          <w:color w:val="9CDCFE"/>
+          <w:sz w:val="18"/>
+          <w:szCs w:val="18"/>
+          <w:lang w:eastAsia="en-GB"/>
+        </w:rPr>
+        <w:t>"</w:t>
+      </w:r>
+      <w:r>
+        <w:rPr>
+          <w:rFonts w:ascii="Consolas" w:eastAsia="Times New Roman" w:hAnsi="Consolas" w:cs="Times New Roman"/>
+          <w:color w:val="DCDCDC"/>
+          <w:sz w:val="18"/>
+          <w:szCs w:val="18"/>
+          <w:lang w:eastAsia="en-GB"/>
+        </w:rPr>
+        <w:t>:</w:t>
+      </w:r>
+      <w:r>
+        <w:rPr>
+          <w:rFonts w:ascii="Consolas" w:eastAsia="Times New Roman" w:hAnsi="Consolas" w:cs="Times New Roman"/>
+          <w:color w:val="D4D4D4"/>
+          <w:sz w:val="18"/>
+          <w:szCs w:val="18"/>
+          <w:lang w:eastAsia="en-GB"/>
+        </w:rPr>
+        <w:t> </w:t>
+      </w:r>
+      <w:r>
+        <w:rPr>
+          <w:rFonts w:ascii="Consolas" w:eastAsia="Times New Roman" w:hAnsi="Consolas" w:cs="Times New Roman"/>
           <w:color w:val="CE9178"/>
           <w:sz w:val="18"/>
           <w:szCs w:val="18"/>
           <w:lang w:eastAsia="en-GB"/>
         </w:rPr>
-        <w:t>"Bob Jones"</w:t>
-      </w:r>
-    </w:p>
-    <w:p>
-      <w:pPr>
-        <w:shd w:val="clear" w:color="auto" w:fill="1E1E1E"/>
-        <w:spacing w:after="0" w:line="240" w:lineRule="atLeast"/>
-        <w:rPr>
-          <w:rFonts w:ascii="Consolas" w:eastAsia="Times New Roman" w:hAnsi="Consolas" w:cs="Times New Roman"/>
-          <w:color w:val="D4D4D4"/>
-          <w:sz w:val="18"/>
-          <w:szCs w:val="18"/>
-          <w:lang w:eastAsia="en-GB"/>
-        </w:rPr>
-      </w:pPr>
+        <w:t>"Jen Booth"</w:t>
+      </w:r>
+    </w:p>
+    <w:p>
+      <w:pPr>
+        <w:shd w:val="clear" w:color="auto" w:fill="1E1E1E"/>
+        <w:spacing w:after="0" w:line="240" w:lineRule="atLeast"/>
+        <w:rPr>
+          <w:rFonts w:ascii="Consolas" w:eastAsia="Times New Roman" w:hAnsi="Consolas" w:cs="Times New Roman"/>
+          <w:color w:val="D4D4D4"/>
+          <w:sz w:val="18"/>
+          <w:szCs w:val="18"/>
+          <w:lang w:eastAsia="en-GB"/>
+        </w:rPr>
+      </w:pPr>
+      <w:r>
+        <w:rPr>
+          <w:rFonts w:ascii="Consolas" w:eastAsia="Times New Roman" w:hAnsi="Consolas" w:cs="Times New Roman"/>
+          <w:color w:val="D4D4D4"/>
+          <w:sz w:val="18"/>
+          <w:szCs w:val="18"/>
+          <w:lang w:eastAsia="en-GB"/>
+        </w:rPr>
+        <w:t>  </w:t>
+      </w:r>
       <w:r>
         <w:rPr>
           <w:rFonts w:ascii="Consolas" w:eastAsia="Times New Roman" w:hAnsi="Consolas" w:cs="Times New Roman"/>
@@ -3352,16 +3297,36 @@
         <w:t>}</w:t>
       </w:r>
     </w:p>
+    <w:p>
+      <w:pPr>
+        <w:shd w:val="clear" w:color="auto" w:fill="1E1E1E"/>
+        <w:spacing w:after="0" w:line="240" w:lineRule="atLeast"/>
+        <w:rPr>
+          <w:rFonts w:ascii="Consolas" w:eastAsia="Times New Roman" w:hAnsi="Consolas" w:cs="Times New Roman"/>
+          <w:color w:val="D4D4D4"/>
+          <w:sz w:val="18"/>
+          <w:szCs w:val="18"/>
+          <w:lang w:eastAsia="en-GB"/>
+        </w:rPr>
+      </w:pPr>
+      <w:r>
+        <w:rPr>
+          <w:rFonts w:ascii="Consolas" w:eastAsia="Times New Roman" w:hAnsi="Consolas" w:cs="Times New Roman"/>
+          <w:color w:val="DCDCDC"/>
+          <w:sz w:val="18"/>
+          <w:szCs w:val="18"/>
+          <w:lang w:eastAsia="en-GB"/>
+        </w:rPr>
+        <w:t>]</w:t>
+      </w:r>
+    </w:p>
     <w:p/>
     <w:p>
       <w:pPr>
         <w:pStyle w:val="Heading3"/>
       </w:pPr>
       <w:r>
-        <w:t xml:space="preserve">Add a </w:t>
-      </w:r>
-      <w:r>
-        <w:t>user</w:t>
+        <w:t>Get all a specific user</w:t>
       </w:r>
     </w:p>
     <w:p>
@@ -3373,46 +3338,18 @@
         <w:t>Request</w:t>
       </w:r>
       <w:r>
-        <w:t>: POST - http://</w:t>
-      </w:r>
-      <w:r>
-        <w:t>localhost</w:t>
-      </w:r>
-      <w:r>
-        <w:t>:2002/api/</w:t>
-      </w:r>
-      <w:r>
-        <w:t>users</w:t>
-      </w:r>
-      <w:r>
-        <w:t>/</w:t>
-      </w:r>
-    </w:p>
-    <w:p>
-      <w:r>
-        <w:t xml:space="preserve">  {</w:t>
-      </w:r>
-    </w:p>
-    <w:p>
-      <w:r>
-        <w:t xml:space="preserve">    "</w:t>
-      </w:r>
-      <w:r>
-        <w:t>userN</w:t>
-      </w:r>
-      <w:r>
-        <w:t>ame": "</w:t>
-      </w:r>
-      <w:r>
-        <w:t>Tom Jones</w:t>
-      </w:r>
-      <w:r>
-        <w:t>"</w:t>
-      </w:r>
-    </w:p>
-    <w:p>
-      <w:r>
-        <w:t xml:space="preserve">  }</w:t>
+        <w:t xml:space="preserve">: GET: </w:t>
+      </w:r>
+      <w:hyperlink r:id="rId9" w:history="1">
+        <w:r>
+          <w:rPr>
+            <w:rStyle w:val="Hyperlink"/>
+          </w:rPr>
+          <w:t>http://localhost:2002/api/users</w:t>
+        </w:r>
+      </w:hyperlink>
+      <w:r>
+        <w:t>/1</w:t>
       </w:r>
     </w:p>
     <w:p>
@@ -3421,12 +3358,16 @@
           <w:b/>
           <w:bCs/>
         </w:rPr>
-        <w:t>code:</w:t>
-      </w:r>
-      <w:r>
-        <w:tab/>
-        <w:t>201 - Created, 400 - BadRequest</w:t>
-      </w:r>
+        <w:t>code</w:t>
+      </w:r>
+      <w:r>
+        <w:t xml:space="preserve">: 200 - Ok, 404 - </w:t>
+      </w:r>
+      <w:proofErr w:type="spellStart"/>
+      <w:r>
+        <w:t>NotFound</w:t>
+      </w:r>
+      <w:proofErr w:type="spellEnd"/>
     </w:p>
     <w:p>
       <w:r>
@@ -3493,7 +3434,29 @@
           <w:szCs w:val="18"/>
           <w:lang w:eastAsia="en-GB"/>
         </w:rPr>
-        <w:t>"userID"</w:t>
+        <w:t>"</w:t>
+      </w:r>
+      <w:proofErr w:type="spellStart"/>
+      <w:r>
+        <w:rPr>
+          <w:rFonts w:ascii="Consolas" w:eastAsia="Times New Roman" w:hAnsi="Consolas" w:cs="Times New Roman"/>
+          <w:color w:val="9CDCFE"/>
+          <w:sz w:val="18"/>
+          <w:szCs w:val="18"/>
+          <w:lang w:eastAsia="en-GB"/>
+        </w:rPr>
+        <w:t>userID</w:t>
+      </w:r>
+      <w:proofErr w:type="spellEnd"/>
+      <w:r>
+        <w:rPr>
+          <w:rFonts w:ascii="Consolas" w:eastAsia="Times New Roman" w:hAnsi="Consolas" w:cs="Times New Roman"/>
+          <w:color w:val="9CDCFE"/>
+          <w:sz w:val="18"/>
+          <w:szCs w:val="18"/>
+          <w:lang w:eastAsia="en-GB"/>
+        </w:rPr>
+        <w:t>"</w:t>
       </w:r>
       <w:r>
         <w:rPr>
@@ -3523,7 +3486,7 @@
           <w:szCs w:val="18"/>
           <w:lang w:eastAsia="en-GB"/>
         </w:rPr>
-        <w:t>4</w:t>
+        <w:t>1</w:t>
       </w:r>
       <w:r>
         <w:rPr>
@@ -3566,7 +3529,29 @@
           <w:szCs w:val="18"/>
           <w:lang w:eastAsia="en-GB"/>
         </w:rPr>
-        <w:t>"userName"</w:t>
+        <w:t>"</w:t>
+      </w:r>
+      <w:proofErr w:type="spellStart"/>
+      <w:r>
+        <w:rPr>
+          <w:rFonts w:ascii="Consolas" w:eastAsia="Times New Roman" w:hAnsi="Consolas" w:cs="Times New Roman"/>
+          <w:color w:val="9CDCFE"/>
+          <w:sz w:val="18"/>
+          <w:szCs w:val="18"/>
+          <w:lang w:eastAsia="en-GB"/>
+        </w:rPr>
+        <w:t>userName</w:t>
+      </w:r>
+      <w:proofErr w:type="spellEnd"/>
+      <w:r>
+        <w:rPr>
+          <w:rFonts w:ascii="Consolas" w:eastAsia="Times New Roman" w:hAnsi="Consolas" w:cs="Times New Roman"/>
+          <w:color w:val="9CDCFE"/>
+          <w:sz w:val="18"/>
+          <w:szCs w:val="18"/>
+          <w:lang w:eastAsia="en-GB"/>
+        </w:rPr>
+        <w:t>"</w:t>
       </w:r>
       <w:r>
         <w:rPr>
@@ -3596,7 +3581,7 @@
           <w:szCs w:val="18"/>
           <w:lang w:eastAsia="en-GB"/>
         </w:rPr>
-        <w:t>"Tom Jones"</w:t>
+        <w:t>"Bob Jones"</w:t>
       </w:r>
     </w:p>
     <w:p>
@@ -3628,10 +3613,7 @@
         <w:pStyle w:val="Heading3"/>
       </w:pPr>
       <w:r>
-        <w:t xml:space="preserve">Delete a </w:t>
-      </w:r>
-      <w:r>
-        <w:t>user</w:t>
+        <w:t>Add a user</w:t>
       </w:r>
     </w:p>
     <w:p>
@@ -3643,30 +3625,49 @@
         <w:t>Request</w:t>
       </w:r>
       <w:r>
+        <w:t>: POST - http://localhost:2002/api/users/</w:t>
+      </w:r>
+    </w:p>
+    <w:p>
+      <w:r>
+        <w:t xml:space="preserve">  {</w:t>
+      </w:r>
+    </w:p>
+    <w:p>
+      <w:r>
+        <w:t xml:space="preserve">    "</w:t>
+      </w:r>
+      <w:proofErr w:type="spellStart"/>
+      <w:r>
+        <w:t>userName</w:t>
+      </w:r>
+      <w:proofErr w:type="spellEnd"/>
+      <w:r>
+        <w:t>": "Tom Jones"</w:t>
+      </w:r>
+    </w:p>
+    <w:p>
+      <w:r>
+        <w:t xml:space="preserve">  }</w:t>
+      </w:r>
+    </w:p>
+    <w:p>
+      <w:r>
         <w:rPr>
           <w:b/>
           <w:bCs/>
         </w:rPr>
-        <w:t>:</w:t>
-      </w:r>
-      <w:r>
-        <w:t xml:space="preserve"> DELETE - http://</w:t>
-      </w:r>
-      <w:r>
-        <w:t>localhost</w:t>
-      </w:r>
-      <w:r>
-        <w:t>:2002/api/</w:t>
-      </w:r>
-      <w:r>
-        <w:t>users</w:t>
-      </w:r>
-      <w:r>
-        <w:t>/</w:t>
-      </w:r>
-      <w:r>
-        <w:t>4</w:t>
-      </w:r>
+        <w:t>code:</w:t>
+      </w:r>
+      <w:r>
+        <w:tab/>
+        <w:t xml:space="preserve">201 - Created, 400 - </w:t>
+      </w:r>
+      <w:proofErr w:type="spellStart"/>
+      <w:r>
+        <w:t>BadRequest</w:t>
+      </w:r>
+      <w:proofErr w:type="spellEnd"/>
     </w:p>
     <w:p>
       <w:r>
@@ -3674,14 +3675,245 @@
           <w:b/>
           <w:bCs/>
         </w:rPr>
-        <w:t>Code</w:t>
+        <w:t>body</w:t>
       </w:r>
       <w:r>
         <w:t xml:space="preserve">: </w:t>
       </w:r>
-      <w:r>
-        <w:tab/>
-        <w:t>200 - Ok, 400 - BadRequest</w:t>
+    </w:p>
+    <w:p>
+      <w:pPr>
+        <w:shd w:val="clear" w:color="auto" w:fill="1E1E1E"/>
+        <w:spacing w:after="0" w:line="240" w:lineRule="atLeast"/>
+        <w:rPr>
+          <w:rFonts w:ascii="Consolas" w:eastAsia="Times New Roman" w:hAnsi="Consolas" w:cs="Times New Roman"/>
+          <w:color w:val="D4D4D4"/>
+          <w:sz w:val="18"/>
+          <w:szCs w:val="18"/>
+          <w:lang w:eastAsia="en-GB"/>
+        </w:rPr>
+      </w:pPr>
+      <w:r>
+        <w:rPr>
+          <w:rFonts w:ascii="Consolas" w:eastAsia="Times New Roman" w:hAnsi="Consolas" w:cs="Times New Roman"/>
+          <w:color w:val="DCDCDC"/>
+          <w:sz w:val="18"/>
+          <w:szCs w:val="18"/>
+          <w:lang w:eastAsia="en-GB"/>
+        </w:rPr>
+        <w:t>{</w:t>
+      </w:r>
+    </w:p>
+    <w:p>
+      <w:pPr>
+        <w:shd w:val="clear" w:color="auto" w:fill="1E1E1E"/>
+        <w:spacing w:after="0" w:line="240" w:lineRule="atLeast"/>
+        <w:rPr>
+          <w:rFonts w:ascii="Consolas" w:eastAsia="Times New Roman" w:hAnsi="Consolas" w:cs="Times New Roman"/>
+          <w:color w:val="D4D4D4"/>
+          <w:sz w:val="18"/>
+          <w:szCs w:val="18"/>
+          <w:lang w:eastAsia="en-GB"/>
+        </w:rPr>
+      </w:pPr>
+      <w:r>
+        <w:rPr>
+          <w:rFonts w:ascii="Consolas" w:eastAsia="Times New Roman" w:hAnsi="Consolas" w:cs="Times New Roman"/>
+          <w:color w:val="D4D4D4"/>
+          <w:sz w:val="18"/>
+          <w:szCs w:val="18"/>
+          <w:lang w:eastAsia="en-GB"/>
+        </w:rPr>
+        <w:t>  </w:t>
+      </w:r>
+      <w:r>
+        <w:rPr>
+          <w:rFonts w:ascii="Consolas" w:eastAsia="Times New Roman" w:hAnsi="Consolas" w:cs="Times New Roman"/>
+          <w:color w:val="9CDCFE"/>
+          <w:sz w:val="18"/>
+          <w:szCs w:val="18"/>
+          <w:lang w:eastAsia="en-GB"/>
+        </w:rPr>
+        <w:t>"</w:t>
+      </w:r>
+      <w:proofErr w:type="spellStart"/>
+      <w:r>
+        <w:rPr>
+          <w:rFonts w:ascii="Consolas" w:eastAsia="Times New Roman" w:hAnsi="Consolas" w:cs="Times New Roman"/>
+          <w:color w:val="9CDCFE"/>
+          <w:sz w:val="18"/>
+          <w:szCs w:val="18"/>
+          <w:lang w:eastAsia="en-GB"/>
+        </w:rPr>
+        <w:t>userID</w:t>
+      </w:r>
+      <w:proofErr w:type="spellEnd"/>
+      <w:r>
+        <w:rPr>
+          <w:rFonts w:ascii="Consolas" w:eastAsia="Times New Roman" w:hAnsi="Consolas" w:cs="Times New Roman"/>
+          <w:color w:val="9CDCFE"/>
+          <w:sz w:val="18"/>
+          <w:szCs w:val="18"/>
+          <w:lang w:eastAsia="en-GB"/>
+        </w:rPr>
+        <w:t>"</w:t>
+      </w:r>
+      <w:r>
+        <w:rPr>
+          <w:rFonts w:ascii="Consolas" w:eastAsia="Times New Roman" w:hAnsi="Consolas" w:cs="Times New Roman"/>
+          <w:color w:val="DCDCDC"/>
+          <w:sz w:val="18"/>
+          <w:szCs w:val="18"/>
+          <w:lang w:eastAsia="en-GB"/>
+        </w:rPr>
+        <w:t>:</w:t>
+      </w:r>
+      <w:r>
+        <w:rPr>
+          <w:rFonts w:ascii="Consolas" w:eastAsia="Times New Roman" w:hAnsi="Consolas" w:cs="Times New Roman"/>
+          <w:color w:val="D4D4D4"/>
+          <w:sz w:val="18"/>
+          <w:szCs w:val="18"/>
+          <w:lang w:eastAsia="en-GB"/>
+        </w:rPr>
+        <w:t> </w:t>
+      </w:r>
+      <w:r>
+        <w:rPr>
+          <w:rFonts w:ascii="Consolas" w:eastAsia="Times New Roman" w:hAnsi="Consolas" w:cs="Times New Roman"/>
+          <w:color w:val="B5CEA8"/>
+          <w:sz w:val="18"/>
+          <w:szCs w:val="18"/>
+          <w:lang w:eastAsia="en-GB"/>
+        </w:rPr>
+        <w:t>4</w:t>
+      </w:r>
+      <w:r>
+        <w:rPr>
+          <w:rFonts w:ascii="Consolas" w:eastAsia="Times New Roman" w:hAnsi="Consolas" w:cs="Times New Roman"/>
+          <w:color w:val="DCDCDC"/>
+          <w:sz w:val="18"/>
+          <w:szCs w:val="18"/>
+          <w:lang w:eastAsia="en-GB"/>
+        </w:rPr>
+        <w:t>,</w:t>
+      </w:r>
+    </w:p>
+    <w:p>
+      <w:pPr>
+        <w:shd w:val="clear" w:color="auto" w:fill="1E1E1E"/>
+        <w:spacing w:after="0" w:line="240" w:lineRule="atLeast"/>
+        <w:rPr>
+          <w:rFonts w:ascii="Consolas" w:eastAsia="Times New Roman" w:hAnsi="Consolas" w:cs="Times New Roman"/>
+          <w:color w:val="D4D4D4"/>
+          <w:sz w:val="18"/>
+          <w:szCs w:val="18"/>
+          <w:lang w:eastAsia="en-GB"/>
+        </w:rPr>
+      </w:pPr>
+      <w:r>
+        <w:rPr>
+          <w:rFonts w:ascii="Consolas" w:eastAsia="Times New Roman" w:hAnsi="Consolas" w:cs="Times New Roman"/>
+          <w:color w:val="D4D4D4"/>
+          <w:sz w:val="18"/>
+          <w:szCs w:val="18"/>
+          <w:lang w:eastAsia="en-GB"/>
+        </w:rPr>
+        <w:t>  </w:t>
+      </w:r>
+      <w:r>
+        <w:rPr>
+          <w:rFonts w:ascii="Consolas" w:eastAsia="Times New Roman" w:hAnsi="Consolas" w:cs="Times New Roman"/>
+          <w:color w:val="9CDCFE"/>
+          <w:sz w:val="18"/>
+          <w:szCs w:val="18"/>
+          <w:lang w:eastAsia="en-GB"/>
+        </w:rPr>
+        <w:t>"</w:t>
+      </w:r>
+      <w:proofErr w:type="spellStart"/>
+      <w:r>
+        <w:rPr>
+          <w:rFonts w:ascii="Consolas" w:eastAsia="Times New Roman" w:hAnsi="Consolas" w:cs="Times New Roman"/>
+          <w:color w:val="9CDCFE"/>
+          <w:sz w:val="18"/>
+          <w:szCs w:val="18"/>
+          <w:lang w:eastAsia="en-GB"/>
+        </w:rPr>
+        <w:t>userName</w:t>
+      </w:r>
+      <w:proofErr w:type="spellEnd"/>
+      <w:r>
+        <w:rPr>
+          <w:rFonts w:ascii="Consolas" w:eastAsia="Times New Roman" w:hAnsi="Consolas" w:cs="Times New Roman"/>
+          <w:color w:val="9CDCFE"/>
+          <w:sz w:val="18"/>
+          <w:szCs w:val="18"/>
+          <w:lang w:eastAsia="en-GB"/>
+        </w:rPr>
+        <w:t>"</w:t>
+      </w:r>
+      <w:r>
+        <w:rPr>
+          <w:rFonts w:ascii="Consolas" w:eastAsia="Times New Roman" w:hAnsi="Consolas" w:cs="Times New Roman"/>
+          <w:color w:val="DCDCDC"/>
+          <w:sz w:val="18"/>
+          <w:szCs w:val="18"/>
+          <w:lang w:eastAsia="en-GB"/>
+        </w:rPr>
+        <w:t>:</w:t>
+      </w:r>
+      <w:r>
+        <w:rPr>
+          <w:rFonts w:ascii="Consolas" w:eastAsia="Times New Roman" w:hAnsi="Consolas" w:cs="Times New Roman"/>
+          <w:color w:val="D4D4D4"/>
+          <w:sz w:val="18"/>
+          <w:szCs w:val="18"/>
+          <w:lang w:eastAsia="en-GB"/>
+        </w:rPr>
+        <w:t> </w:t>
+      </w:r>
+      <w:r>
+        <w:rPr>
+          <w:rFonts w:ascii="Consolas" w:eastAsia="Times New Roman" w:hAnsi="Consolas" w:cs="Times New Roman"/>
+          <w:color w:val="CE9178"/>
+          <w:sz w:val="18"/>
+          <w:szCs w:val="18"/>
+          <w:lang w:eastAsia="en-GB"/>
+        </w:rPr>
+        <w:t>"Tom Jones"</w:t>
+      </w:r>
+    </w:p>
+    <w:p>
+      <w:pPr>
+        <w:shd w:val="clear" w:color="auto" w:fill="1E1E1E"/>
+        <w:spacing w:after="0" w:line="240" w:lineRule="atLeast"/>
+        <w:rPr>
+          <w:rFonts w:ascii="Consolas" w:eastAsia="Times New Roman" w:hAnsi="Consolas" w:cs="Times New Roman"/>
+          <w:color w:val="D4D4D4"/>
+          <w:sz w:val="18"/>
+          <w:szCs w:val="18"/>
+          <w:lang w:eastAsia="en-GB"/>
+        </w:rPr>
+      </w:pPr>
+      <w:r>
+        <w:rPr>
+          <w:rFonts w:ascii="Consolas" w:eastAsia="Times New Roman" w:hAnsi="Consolas" w:cs="Times New Roman"/>
+          <w:color w:val="DCDCDC"/>
+          <w:sz w:val="18"/>
+          <w:szCs w:val="18"/>
+          <w:lang w:eastAsia="en-GB"/>
+        </w:rPr>
+        <w:t>}</w:t>
+      </w:r>
+    </w:p>
+    <w:p/>
+    <w:p>
+      <w:pPr>
+        <w:pStyle w:val="Heading3"/>
+      </w:pPr>
+      <w:r>
+        <w:t>Delete a user</w:t>
       </w:r>
     </w:p>
     <w:p>
@@ -3690,6 +3922,52 @@
           <w:b/>
           <w:bCs/>
         </w:rPr>
+        <w:t>Request</w:t>
+      </w:r>
+      <w:r>
+        <w:rPr>
+          <w:b/>
+          <w:bCs/>
+        </w:rPr>
+        <w:t>:</w:t>
+      </w:r>
+      <w:r>
+        <w:t xml:space="preserve"> DELETE - http://</w:t>
+      </w:r>
+      <w:r>
+        <w:t>localhost</w:t>
+      </w:r>
+      <w:r>
+        <w:t>:2002/api/users/4</w:t>
+      </w:r>
+    </w:p>
+    <w:p>
+      <w:r>
+        <w:rPr>
+          <w:b/>
+          <w:bCs/>
+        </w:rPr>
+        <w:t>Code</w:t>
+      </w:r>
+      <w:r>
+        <w:t xml:space="preserve">: </w:t>
+      </w:r>
+      <w:r>
+        <w:tab/>
+        <w:t xml:space="preserve">200 - Ok, 400 - </w:t>
+      </w:r>
+      <w:proofErr w:type="spellStart"/>
+      <w:r>
+        <w:t>BadRequest</w:t>
+      </w:r>
+      <w:proofErr w:type="spellEnd"/>
+    </w:p>
+    <w:p>
+      <w:r>
+        <w:rPr>
+          <w:b/>
+          <w:bCs/>
+        </w:rPr>
         <w:t>body</w:t>
       </w:r>
       <w:r>
@@ -3716,6 +3994,7 @@
           <w:szCs w:val="18"/>
           <w:lang w:eastAsia="en-GB"/>
         </w:rPr>
+        <w:lastRenderedPageBreak/>
         <w:t>4</w:t>
       </w:r>
     </w:p>

</xml_diff>